<commit_message>
add New collision data for clusters & add Abstract MS Diazo for conf Spb-2021
</commit_message>
<xml_diff>
--- a/Collision-MSMS-2019/Dissociation-MSMS.docx
+++ b/Collision-MSMS-2019/Dissociation-MSMS.docx
@@ -7,17 +7,7 @@
         <w:pStyle w:val="Normal"/>
         <w:bidi w:val="0"/>
         <w:spacing w:lineRule="auto" w:line="480"/>
-        <w:rPr/>
-      </w:pPr>
-      <w:r>
-        <w:rPr/>
-      </w:r>
-    </w:p>
-    <w:p>
-      <w:pPr>
-        <w:pStyle w:val="Normal"/>
-        <w:bidi w:val="0"/>
-        <w:spacing w:lineRule="auto" w:line="480"/>
+        <w:jc w:val="left"/>
         <w:rPr/>
       </w:pPr>
       <w:r>
@@ -79,17 +69,7 @@
         <w:pStyle w:val="Normal"/>
         <w:bidi w:val="0"/>
         <w:spacing w:lineRule="auto" w:line="480"/>
-        <w:rPr/>
-      </w:pPr>
-      <w:r>
-        <w:rPr/>
-      </w:r>
-    </w:p>
-    <w:p>
-      <w:pPr>
-        <w:pStyle w:val="Normal"/>
-        <w:bidi w:val="0"/>
-        <w:spacing w:lineRule="auto" w:line="480"/>
+        <w:jc w:val="left"/>
         <w:rPr/>
       </w:pPr>
       <w:r>
@@ -151,42 +131,7 @@
         <w:pStyle w:val="Normal"/>
         <w:bidi w:val="0"/>
         <w:spacing w:lineRule="auto" w:line="480"/>
-        <w:rPr/>
-      </w:pPr>
-      <w:r>
-        <w:rPr/>
-      </w:r>
-    </w:p>
-    <w:p>
-      <w:pPr>
-        <w:pStyle w:val="Normal"/>
-        <w:bidi w:val="0"/>
-        <w:spacing w:lineRule="auto" w:line="480"/>
-        <w:rPr/>
-      </w:pPr>
-      <w:r>
-        <w:rPr/>
-      </w:r>
-      <w:r>
-        <w:br w:type="page"/>
-      </w:r>
-    </w:p>
-    <w:p>
-      <w:pPr>
-        <w:pStyle w:val="Normal"/>
-        <w:bidi w:val="0"/>
-        <w:spacing w:lineRule="auto" w:line="480"/>
-        <w:rPr/>
-      </w:pPr>
-      <w:r>
-        <w:rPr/>
-      </w:r>
-    </w:p>
-    <w:p>
-      <w:pPr>
-        <w:pStyle w:val="Normal"/>
-        <w:bidi w:val="0"/>
-        <w:spacing w:lineRule="auto" w:line="480"/>
+        <w:jc w:val="left"/>
         <w:rPr/>
       </w:pPr>
       <w:r>
@@ -262,17 +207,7 @@
         <w:pStyle w:val="Normal"/>
         <w:bidi w:val="0"/>
         <w:spacing w:lineRule="auto" w:line="480"/>
-        <w:rPr/>
-      </w:pPr>
-      <w:r>
-        <w:rPr/>
-      </w:r>
-    </w:p>
-    <w:p>
-      <w:pPr>
-        <w:pStyle w:val="Normal"/>
-        <w:bidi w:val="0"/>
-        <w:spacing w:lineRule="auto" w:line="480"/>
+        <w:jc w:val="right"/>
         <w:rPr/>
       </w:pPr>
       <w:r>
@@ -309,22 +244,22 @@
       <w:tblPr>
         <w:tblW w:w="9635" w:type="dxa"/>
         <w:jc w:val="left"/>
-        <w:tblInd w:w="55" w:type="dxa"/>
+        <w:tblInd w:w="53" w:type="dxa"/>
         <w:tblBorders>
-          <w:top w:val="single" w:sz="2" w:space="0" w:color="000000"/>
-          <w:left w:val="single" w:sz="2" w:space="0" w:color="000000"/>
-          <w:bottom w:val="single" w:sz="2" w:space="0" w:color="000000"/>
-          <w:insideH w:val="single" w:sz="2" w:space="0" w:color="000000"/>
+          <w:top w:val="single" w:sz="2" w:space="0" w:color="000001"/>
+          <w:left w:val="single" w:sz="2" w:space="0" w:color="000001"/>
+          <w:bottom w:val="single" w:sz="2" w:space="0" w:color="000001"/>
+          <w:insideH w:val="single" w:sz="2" w:space="0" w:color="000001"/>
         </w:tblBorders>
         <w:tblCellMar>
           <w:top w:w="55" w:type="dxa"/>
-          <w:left w:w="54" w:type="dxa"/>
+          <w:left w:w="51" w:type="dxa"/>
           <w:bottom w:w="55" w:type="dxa"/>
           <w:right w:w="55" w:type="dxa"/>
         </w:tblCellMar>
       </w:tblPr>
       <w:tblGrid>
-        <w:gridCol w:w="450"/>
+        <w:gridCol w:w="449"/>
         <w:gridCol w:w="4369"/>
         <w:gridCol w:w="2409"/>
         <w:gridCol w:w="2407"/>
@@ -333,16 +268,16 @@
         <w:trPr/>
         <w:tc>
           <w:tcPr>
-            <w:tcW w:w="450" w:type="dxa"/>
-            <w:tcBorders>
-              <w:top w:val="single" w:sz="2" w:space="0" w:color="000000"/>
-              <w:left w:val="single" w:sz="2" w:space="0" w:color="000000"/>
-              <w:bottom w:val="single" w:sz="2" w:space="0" w:color="000000"/>
-              <w:insideH w:val="single" w:sz="2" w:space="0" w:color="000000"/>
-            </w:tcBorders>
-            <w:shd w:fill="auto" w:val="clear"/>
-            <w:tcMar>
-              <w:left w:w="54" w:type="dxa"/>
+            <w:tcW w:w="449" w:type="dxa"/>
+            <w:tcBorders>
+              <w:top w:val="single" w:sz="2" w:space="0" w:color="000001"/>
+              <w:left w:val="single" w:sz="2" w:space="0" w:color="000001"/>
+              <w:bottom w:val="single" w:sz="2" w:space="0" w:color="000001"/>
+              <w:insideH w:val="single" w:sz="2" w:space="0" w:color="000001"/>
+            </w:tcBorders>
+            <w:shd w:fill="auto" w:val="clear"/>
+            <w:tcMar>
+              <w:left w:w="51" w:type="dxa"/>
             </w:tcMar>
           </w:tcPr>
           <w:p>
@@ -367,14 +302,14 @@
           <w:tcPr>
             <w:tcW w:w="4369" w:type="dxa"/>
             <w:tcBorders>
-              <w:top w:val="single" w:sz="2" w:space="0" w:color="000000"/>
-              <w:left w:val="single" w:sz="2" w:space="0" w:color="000000"/>
-              <w:bottom w:val="single" w:sz="2" w:space="0" w:color="000000"/>
-              <w:insideH w:val="single" w:sz="2" w:space="0" w:color="000000"/>
-            </w:tcBorders>
-            <w:shd w:fill="auto" w:val="clear"/>
-            <w:tcMar>
-              <w:left w:w="54" w:type="dxa"/>
+              <w:top w:val="single" w:sz="2" w:space="0" w:color="000001"/>
+              <w:left w:val="single" w:sz="2" w:space="0" w:color="000001"/>
+              <w:bottom w:val="single" w:sz="2" w:space="0" w:color="000001"/>
+              <w:insideH w:val="single" w:sz="2" w:space="0" w:color="000001"/>
+            </w:tcBorders>
+            <w:shd w:fill="auto" w:val="clear"/>
+            <w:tcMar>
+              <w:left w:w="51" w:type="dxa"/>
             </w:tcMar>
           </w:tcPr>
           <w:p>
@@ -401,14 +336,14 @@
           <w:tcPr>
             <w:tcW w:w="2409" w:type="dxa"/>
             <w:tcBorders>
-              <w:top w:val="single" w:sz="2" w:space="0" w:color="000000"/>
-              <w:left w:val="single" w:sz="2" w:space="0" w:color="000000"/>
-              <w:bottom w:val="single" w:sz="2" w:space="0" w:color="000000"/>
-              <w:insideH w:val="single" w:sz="2" w:space="0" w:color="000000"/>
-            </w:tcBorders>
-            <w:shd w:fill="auto" w:val="clear"/>
-            <w:tcMar>
-              <w:left w:w="54" w:type="dxa"/>
+              <w:top w:val="single" w:sz="2" w:space="0" w:color="000001"/>
+              <w:left w:val="single" w:sz="2" w:space="0" w:color="000001"/>
+              <w:bottom w:val="single" w:sz="2" w:space="0" w:color="000001"/>
+              <w:insideH w:val="single" w:sz="2" w:space="0" w:color="000001"/>
+            </w:tcBorders>
+            <w:shd w:fill="auto" w:val="clear"/>
+            <w:tcMar>
+              <w:left w:w="51" w:type="dxa"/>
             </w:tcMar>
           </w:tcPr>
           <w:p>
@@ -444,16 +379,16 @@
           <w:tcPr>
             <w:tcW w:w="2407" w:type="dxa"/>
             <w:tcBorders>
-              <w:top w:val="single" w:sz="2" w:space="0" w:color="000000"/>
-              <w:left w:val="single" w:sz="2" w:space="0" w:color="000000"/>
-              <w:bottom w:val="single" w:sz="2" w:space="0" w:color="000000"/>
-              <w:right w:val="single" w:sz="2" w:space="0" w:color="000000"/>
-              <w:insideH w:val="single" w:sz="2" w:space="0" w:color="000000"/>
-              <w:insideV w:val="single" w:sz="2" w:space="0" w:color="000000"/>
-            </w:tcBorders>
-            <w:shd w:fill="auto" w:val="clear"/>
-            <w:tcMar>
-              <w:left w:w="54" w:type="dxa"/>
+              <w:top w:val="single" w:sz="2" w:space="0" w:color="000001"/>
+              <w:left w:val="single" w:sz="2" w:space="0" w:color="000001"/>
+              <w:bottom w:val="single" w:sz="2" w:space="0" w:color="000001"/>
+              <w:right w:val="single" w:sz="2" w:space="0" w:color="000001"/>
+              <w:insideH w:val="single" w:sz="2" w:space="0" w:color="000001"/>
+              <w:insideV w:val="single" w:sz="2" w:space="0" w:color="000001"/>
+            </w:tcBorders>
+            <w:shd w:fill="auto" w:val="clear"/>
+            <w:tcMar>
+              <w:left w:w="51" w:type="dxa"/>
             </w:tcMar>
           </w:tcPr>
           <w:p>
@@ -480,15 +415,16 @@
         <w:trPr/>
         <w:tc>
           <w:tcPr>
-            <w:tcW w:w="450" w:type="dxa"/>
-            <w:tcBorders>
-              <w:left w:val="single" w:sz="2" w:space="0" w:color="000000"/>
-              <w:bottom w:val="single" w:sz="2" w:space="0" w:color="000000"/>
-              <w:insideH w:val="single" w:sz="2" w:space="0" w:color="000000"/>
-            </w:tcBorders>
-            <w:shd w:fill="auto" w:val="clear"/>
-            <w:tcMar>
-              <w:left w:w="54" w:type="dxa"/>
+            <w:tcW w:w="449" w:type="dxa"/>
+            <w:tcBorders>
+              <w:top w:val="single" w:sz="2" w:space="0" w:color="000001"/>
+              <w:left w:val="single" w:sz="2" w:space="0" w:color="000001"/>
+              <w:bottom w:val="single" w:sz="2" w:space="0" w:color="000001"/>
+              <w:insideH w:val="single" w:sz="2" w:space="0" w:color="000001"/>
+            </w:tcBorders>
+            <w:shd w:fill="auto" w:val="clear"/>
+            <w:tcMar>
+              <w:left w:w="51" w:type="dxa"/>
             </w:tcMar>
           </w:tcPr>
           <w:p>
@@ -512,13 +448,14 @@
           <w:tcPr>
             <w:tcW w:w="4369" w:type="dxa"/>
             <w:tcBorders>
-              <w:left w:val="single" w:sz="2" w:space="0" w:color="000000"/>
-              <w:bottom w:val="single" w:sz="2" w:space="0" w:color="000000"/>
-              <w:insideH w:val="single" w:sz="2" w:space="0" w:color="000000"/>
-            </w:tcBorders>
-            <w:shd w:fill="auto" w:val="clear"/>
-            <w:tcMar>
-              <w:left w:w="54" w:type="dxa"/>
+              <w:top w:val="single" w:sz="2" w:space="0" w:color="000001"/>
+              <w:left w:val="single" w:sz="2" w:space="0" w:color="000001"/>
+              <w:bottom w:val="single" w:sz="2" w:space="0" w:color="000001"/>
+              <w:insideH w:val="single" w:sz="2" w:space="0" w:color="000001"/>
+            </w:tcBorders>
+            <w:shd w:fill="auto" w:val="clear"/>
+            <w:tcMar>
+              <w:left w:w="51" w:type="dxa"/>
             </w:tcMar>
           </w:tcPr>
           <w:p>
@@ -580,13 +517,14 @@
           <w:tcPr>
             <w:tcW w:w="2409" w:type="dxa"/>
             <w:tcBorders>
-              <w:left w:val="single" w:sz="2" w:space="0" w:color="000000"/>
-              <w:bottom w:val="single" w:sz="2" w:space="0" w:color="000000"/>
-              <w:insideH w:val="single" w:sz="2" w:space="0" w:color="000000"/>
-            </w:tcBorders>
-            <w:shd w:fill="auto" w:val="clear"/>
-            <w:tcMar>
-              <w:left w:w="54" w:type="dxa"/>
+              <w:top w:val="single" w:sz="2" w:space="0" w:color="000001"/>
+              <w:left w:val="single" w:sz="2" w:space="0" w:color="000001"/>
+              <w:bottom w:val="single" w:sz="2" w:space="0" w:color="000001"/>
+              <w:insideH w:val="single" w:sz="2" w:space="0" w:color="000001"/>
+            </w:tcBorders>
+            <w:shd w:fill="auto" w:val="clear"/>
+            <w:tcMar>
+              <w:left w:w="51" w:type="dxa"/>
             </w:tcMar>
           </w:tcPr>
           <w:p>
@@ -614,15 +552,16 @@
           <w:tcPr>
             <w:tcW w:w="2407" w:type="dxa"/>
             <w:tcBorders>
-              <w:left w:val="single" w:sz="2" w:space="0" w:color="000000"/>
-              <w:bottom w:val="single" w:sz="2" w:space="0" w:color="000000"/>
-              <w:right w:val="single" w:sz="2" w:space="0" w:color="000000"/>
-              <w:insideH w:val="single" w:sz="2" w:space="0" w:color="000000"/>
-              <w:insideV w:val="single" w:sz="2" w:space="0" w:color="000000"/>
-            </w:tcBorders>
-            <w:shd w:fill="auto" w:val="clear"/>
-            <w:tcMar>
-              <w:left w:w="54" w:type="dxa"/>
+              <w:top w:val="single" w:sz="2" w:space="0" w:color="000001"/>
+              <w:left w:val="single" w:sz="2" w:space="0" w:color="000001"/>
+              <w:bottom w:val="single" w:sz="2" w:space="0" w:color="000001"/>
+              <w:right w:val="single" w:sz="2" w:space="0" w:color="000001"/>
+              <w:insideH w:val="single" w:sz="2" w:space="0" w:color="000001"/>
+              <w:insideV w:val="single" w:sz="2" w:space="0" w:color="000001"/>
+            </w:tcBorders>
+            <w:shd w:fill="auto" w:val="clear"/>
+            <w:tcMar>
+              <w:left w:w="51" w:type="dxa"/>
             </w:tcMar>
           </w:tcPr>
           <w:p>
@@ -651,15 +590,16 @@
         <w:trPr/>
         <w:tc>
           <w:tcPr>
-            <w:tcW w:w="450" w:type="dxa"/>
-            <w:tcBorders>
-              <w:left w:val="single" w:sz="2" w:space="0" w:color="000000"/>
-              <w:bottom w:val="single" w:sz="2" w:space="0" w:color="000000"/>
-              <w:insideH w:val="single" w:sz="2" w:space="0" w:color="000000"/>
-            </w:tcBorders>
-            <w:shd w:fill="auto" w:val="clear"/>
-            <w:tcMar>
-              <w:left w:w="54" w:type="dxa"/>
+            <w:tcW w:w="449" w:type="dxa"/>
+            <w:tcBorders>
+              <w:top w:val="single" w:sz="2" w:space="0" w:color="000001"/>
+              <w:left w:val="single" w:sz="2" w:space="0" w:color="000001"/>
+              <w:bottom w:val="single" w:sz="2" w:space="0" w:color="000001"/>
+              <w:insideH w:val="single" w:sz="2" w:space="0" w:color="000001"/>
+            </w:tcBorders>
+            <w:shd w:fill="auto" w:val="clear"/>
+            <w:tcMar>
+              <w:left w:w="51" w:type="dxa"/>
             </w:tcMar>
           </w:tcPr>
           <w:p>
@@ -683,13 +623,14 @@
           <w:tcPr>
             <w:tcW w:w="4369" w:type="dxa"/>
             <w:tcBorders>
-              <w:left w:val="single" w:sz="2" w:space="0" w:color="000000"/>
-              <w:bottom w:val="single" w:sz="2" w:space="0" w:color="000000"/>
-              <w:insideH w:val="single" w:sz="2" w:space="0" w:color="000000"/>
-            </w:tcBorders>
-            <w:shd w:fill="auto" w:val="clear"/>
-            <w:tcMar>
-              <w:left w:w="54" w:type="dxa"/>
+              <w:top w:val="single" w:sz="2" w:space="0" w:color="000001"/>
+              <w:left w:val="single" w:sz="2" w:space="0" w:color="000001"/>
+              <w:bottom w:val="single" w:sz="2" w:space="0" w:color="000001"/>
+              <w:insideH w:val="single" w:sz="2" w:space="0" w:color="000001"/>
+            </w:tcBorders>
+            <w:shd w:fill="auto" w:val="clear"/>
+            <w:tcMar>
+              <w:left w:w="51" w:type="dxa"/>
             </w:tcMar>
           </w:tcPr>
           <w:p>
@@ -761,13 +702,14 @@
           <w:tcPr>
             <w:tcW w:w="2409" w:type="dxa"/>
             <w:tcBorders>
-              <w:left w:val="single" w:sz="2" w:space="0" w:color="000000"/>
-              <w:bottom w:val="single" w:sz="2" w:space="0" w:color="000000"/>
-              <w:insideH w:val="single" w:sz="2" w:space="0" w:color="000000"/>
-            </w:tcBorders>
-            <w:shd w:fill="auto" w:val="clear"/>
-            <w:tcMar>
-              <w:left w:w="54" w:type="dxa"/>
+              <w:top w:val="single" w:sz="2" w:space="0" w:color="000001"/>
+              <w:left w:val="single" w:sz="2" w:space="0" w:color="000001"/>
+              <w:bottom w:val="single" w:sz="2" w:space="0" w:color="000001"/>
+              <w:insideH w:val="single" w:sz="2" w:space="0" w:color="000001"/>
+            </w:tcBorders>
+            <w:shd w:fill="auto" w:val="clear"/>
+            <w:tcMar>
+              <w:left w:w="51" w:type="dxa"/>
             </w:tcMar>
           </w:tcPr>
           <w:p>
@@ -795,15 +737,16 @@
           <w:tcPr>
             <w:tcW w:w="2407" w:type="dxa"/>
             <w:tcBorders>
-              <w:left w:val="single" w:sz="2" w:space="0" w:color="000000"/>
-              <w:bottom w:val="single" w:sz="2" w:space="0" w:color="000000"/>
-              <w:right w:val="single" w:sz="2" w:space="0" w:color="000000"/>
-              <w:insideH w:val="single" w:sz="2" w:space="0" w:color="000000"/>
-              <w:insideV w:val="single" w:sz="2" w:space="0" w:color="000000"/>
-            </w:tcBorders>
-            <w:shd w:fill="auto" w:val="clear"/>
-            <w:tcMar>
-              <w:left w:w="54" w:type="dxa"/>
+              <w:top w:val="single" w:sz="2" w:space="0" w:color="000001"/>
+              <w:left w:val="single" w:sz="2" w:space="0" w:color="000001"/>
+              <w:bottom w:val="single" w:sz="2" w:space="0" w:color="000001"/>
+              <w:right w:val="single" w:sz="2" w:space="0" w:color="000001"/>
+              <w:insideH w:val="single" w:sz="2" w:space="0" w:color="000001"/>
+              <w:insideV w:val="single" w:sz="2" w:space="0" w:color="000001"/>
+            </w:tcBorders>
+            <w:shd w:fill="auto" w:val="clear"/>
+            <w:tcMar>
+              <w:left w:w="51" w:type="dxa"/>
             </w:tcMar>
           </w:tcPr>
           <w:p>
@@ -832,15 +775,16 @@
         <w:trPr/>
         <w:tc>
           <w:tcPr>
-            <w:tcW w:w="450" w:type="dxa"/>
-            <w:tcBorders>
-              <w:left w:val="single" w:sz="2" w:space="0" w:color="000000"/>
-              <w:bottom w:val="single" w:sz="2" w:space="0" w:color="000000"/>
-              <w:insideH w:val="single" w:sz="2" w:space="0" w:color="000000"/>
-            </w:tcBorders>
-            <w:shd w:fill="auto" w:val="clear"/>
-            <w:tcMar>
-              <w:left w:w="54" w:type="dxa"/>
+            <w:tcW w:w="449" w:type="dxa"/>
+            <w:tcBorders>
+              <w:top w:val="single" w:sz="2" w:space="0" w:color="000001"/>
+              <w:left w:val="single" w:sz="2" w:space="0" w:color="000001"/>
+              <w:bottom w:val="single" w:sz="2" w:space="0" w:color="000001"/>
+              <w:insideH w:val="single" w:sz="2" w:space="0" w:color="000001"/>
+            </w:tcBorders>
+            <w:shd w:fill="auto" w:val="clear"/>
+            <w:tcMar>
+              <w:left w:w="51" w:type="dxa"/>
             </w:tcMar>
           </w:tcPr>
           <w:p>
@@ -864,13 +808,14 @@
           <w:tcPr>
             <w:tcW w:w="4369" w:type="dxa"/>
             <w:tcBorders>
-              <w:left w:val="single" w:sz="2" w:space="0" w:color="000000"/>
-              <w:bottom w:val="single" w:sz="2" w:space="0" w:color="000000"/>
-              <w:insideH w:val="single" w:sz="2" w:space="0" w:color="000000"/>
-            </w:tcBorders>
-            <w:shd w:fill="auto" w:val="clear"/>
-            <w:tcMar>
-              <w:left w:w="54" w:type="dxa"/>
+              <w:top w:val="single" w:sz="2" w:space="0" w:color="000001"/>
+              <w:left w:val="single" w:sz="2" w:space="0" w:color="000001"/>
+              <w:bottom w:val="single" w:sz="2" w:space="0" w:color="000001"/>
+              <w:insideH w:val="single" w:sz="2" w:space="0" w:color="000001"/>
+            </w:tcBorders>
+            <w:shd w:fill="auto" w:val="clear"/>
+            <w:tcMar>
+              <w:left w:w="51" w:type="dxa"/>
             </w:tcMar>
           </w:tcPr>
           <w:p>
@@ -942,13 +887,14 @@
           <w:tcPr>
             <w:tcW w:w="2409" w:type="dxa"/>
             <w:tcBorders>
-              <w:left w:val="single" w:sz="2" w:space="0" w:color="000000"/>
-              <w:bottom w:val="single" w:sz="2" w:space="0" w:color="000000"/>
-              <w:insideH w:val="single" w:sz="2" w:space="0" w:color="000000"/>
-            </w:tcBorders>
-            <w:shd w:fill="auto" w:val="clear"/>
-            <w:tcMar>
-              <w:left w:w="54" w:type="dxa"/>
+              <w:top w:val="single" w:sz="2" w:space="0" w:color="000001"/>
+              <w:left w:val="single" w:sz="2" w:space="0" w:color="000001"/>
+              <w:bottom w:val="single" w:sz="2" w:space="0" w:color="000001"/>
+              <w:insideH w:val="single" w:sz="2" w:space="0" w:color="000001"/>
+            </w:tcBorders>
+            <w:shd w:fill="auto" w:val="clear"/>
+            <w:tcMar>
+              <w:left w:w="51" w:type="dxa"/>
             </w:tcMar>
           </w:tcPr>
           <w:p>
@@ -976,15 +922,16 @@
           <w:tcPr>
             <w:tcW w:w="2407" w:type="dxa"/>
             <w:tcBorders>
-              <w:left w:val="single" w:sz="2" w:space="0" w:color="000000"/>
-              <w:bottom w:val="single" w:sz="2" w:space="0" w:color="000000"/>
-              <w:right w:val="single" w:sz="2" w:space="0" w:color="000000"/>
-              <w:insideH w:val="single" w:sz="2" w:space="0" w:color="000000"/>
-              <w:insideV w:val="single" w:sz="2" w:space="0" w:color="000000"/>
-            </w:tcBorders>
-            <w:shd w:fill="auto" w:val="clear"/>
-            <w:tcMar>
-              <w:left w:w="54" w:type="dxa"/>
+              <w:top w:val="single" w:sz="2" w:space="0" w:color="000001"/>
+              <w:left w:val="single" w:sz="2" w:space="0" w:color="000001"/>
+              <w:bottom w:val="single" w:sz="2" w:space="0" w:color="000001"/>
+              <w:right w:val="single" w:sz="2" w:space="0" w:color="000001"/>
+              <w:insideH w:val="single" w:sz="2" w:space="0" w:color="000001"/>
+              <w:insideV w:val="single" w:sz="2" w:space="0" w:color="000001"/>
+            </w:tcBorders>
+            <w:shd w:fill="auto" w:val="clear"/>
+            <w:tcMar>
+              <w:left w:w="51" w:type="dxa"/>
             </w:tcMar>
           </w:tcPr>
           <w:p>
@@ -1013,15 +960,16 @@
         <w:trPr/>
         <w:tc>
           <w:tcPr>
-            <w:tcW w:w="450" w:type="dxa"/>
-            <w:tcBorders>
-              <w:left w:val="single" w:sz="2" w:space="0" w:color="000000"/>
-              <w:bottom w:val="single" w:sz="2" w:space="0" w:color="000000"/>
-              <w:insideH w:val="single" w:sz="2" w:space="0" w:color="000000"/>
-            </w:tcBorders>
-            <w:shd w:fill="auto" w:val="clear"/>
-            <w:tcMar>
-              <w:left w:w="54" w:type="dxa"/>
+            <w:tcW w:w="449" w:type="dxa"/>
+            <w:tcBorders>
+              <w:top w:val="single" w:sz="2" w:space="0" w:color="000001"/>
+              <w:left w:val="single" w:sz="2" w:space="0" w:color="000001"/>
+              <w:bottom w:val="single" w:sz="2" w:space="0" w:color="000001"/>
+              <w:insideH w:val="single" w:sz="2" w:space="0" w:color="000001"/>
+            </w:tcBorders>
+            <w:shd w:fill="auto" w:val="clear"/>
+            <w:tcMar>
+              <w:left w:w="51" w:type="dxa"/>
             </w:tcMar>
           </w:tcPr>
           <w:p>
@@ -1045,13 +993,14 @@
           <w:tcPr>
             <w:tcW w:w="4369" w:type="dxa"/>
             <w:tcBorders>
-              <w:left w:val="single" w:sz="2" w:space="0" w:color="000000"/>
-              <w:bottom w:val="single" w:sz="2" w:space="0" w:color="000000"/>
-              <w:insideH w:val="single" w:sz="2" w:space="0" w:color="000000"/>
-            </w:tcBorders>
-            <w:shd w:fill="auto" w:val="clear"/>
-            <w:tcMar>
-              <w:left w:w="54" w:type="dxa"/>
+              <w:top w:val="single" w:sz="2" w:space="0" w:color="000001"/>
+              <w:left w:val="single" w:sz="2" w:space="0" w:color="000001"/>
+              <w:bottom w:val="single" w:sz="2" w:space="0" w:color="000001"/>
+              <w:insideH w:val="single" w:sz="2" w:space="0" w:color="000001"/>
+            </w:tcBorders>
+            <w:shd w:fill="auto" w:val="clear"/>
+            <w:tcMar>
+              <w:left w:w="51" w:type="dxa"/>
             </w:tcMar>
           </w:tcPr>
           <w:p>
@@ -1123,13 +1072,14 @@
           <w:tcPr>
             <w:tcW w:w="2409" w:type="dxa"/>
             <w:tcBorders>
-              <w:left w:val="single" w:sz="2" w:space="0" w:color="000000"/>
-              <w:bottom w:val="single" w:sz="2" w:space="0" w:color="000000"/>
-              <w:insideH w:val="single" w:sz="2" w:space="0" w:color="000000"/>
-            </w:tcBorders>
-            <w:shd w:fill="auto" w:val="clear"/>
-            <w:tcMar>
-              <w:left w:w="54" w:type="dxa"/>
+              <w:top w:val="single" w:sz="2" w:space="0" w:color="000001"/>
+              <w:left w:val="single" w:sz="2" w:space="0" w:color="000001"/>
+              <w:bottom w:val="single" w:sz="2" w:space="0" w:color="000001"/>
+              <w:insideH w:val="single" w:sz="2" w:space="0" w:color="000001"/>
+            </w:tcBorders>
+            <w:shd w:fill="auto" w:val="clear"/>
+            <w:tcMar>
+              <w:left w:w="51" w:type="dxa"/>
             </w:tcMar>
           </w:tcPr>
           <w:p>
@@ -1157,15 +1107,16 @@
           <w:tcPr>
             <w:tcW w:w="2407" w:type="dxa"/>
             <w:tcBorders>
-              <w:left w:val="single" w:sz="2" w:space="0" w:color="000000"/>
-              <w:bottom w:val="single" w:sz="2" w:space="0" w:color="000000"/>
-              <w:right w:val="single" w:sz="2" w:space="0" w:color="000000"/>
-              <w:insideH w:val="single" w:sz="2" w:space="0" w:color="000000"/>
-              <w:insideV w:val="single" w:sz="2" w:space="0" w:color="000000"/>
-            </w:tcBorders>
-            <w:shd w:fill="auto" w:val="clear"/>
-            <w:tcMar>
-              <w:left w:w="54" w:type="dxa"/>
+              <w:top w:val="single" w:sz="2" w:space="0" w:color="000001"/>
+              <w:left w:val="single" w:sz="2" w:space="0" w:color="000001"/>
+              <w:bottom w:val="single" w:sz="2" w:space="0" w:color="000001"/>
+              <w:right w:val="single" w:sz="2" w:space="0" w:color="000001"/>
+              <w:insideH w:val="single" w:sz="2" w:space="0" w:color="000001"/>
+              <w:insideV w:val="single" w:sz="2" w:space="0" w:color="000001"/>
+            </w:tcBorders>
+            <w:shd w:fill="auto" w:val="clear"/>
+            <w:tcMar>
+              <w:left w:w="51" w:type="dxa"/>
             </w:tcMar>
           </w:tcPr>
           <w:p>
@@ -1194,15 +1145,16 @@
         <w:trPr/>
         <w:tc>
           <w:tcPr>
-            <w:tcW w:w="450" w:type="dxa"/>
-            <w:tcBorders>
-              <w:left w:val="single" w:sz="2" w:space="0" w:color="000000"/>
-              <w:bottom w:val="single" w:sz="2" w:space="0" w:color="000000"/>
-              <w:insideH w:val="single" w:sz="2" w:space="0" w:color="000000"/>
-            </w:tcBorders>
-            <w:shd w:fill="auto" w:val="clear"/>
-            <w:tcMar>
-              <w:left w:w="54" w:type="dxa"/>
+            <w:tcW w:w="449" w:type="dxa"/>
+            <w:tcBorders>
+              <w:top w:val="single" w:sz="2" w:space="0" w:color="000001"/>
+              <w:left w:val="single" w:sz="2" w:space="0" w:color="000001"/>
+              <w:bottom w:val="single" w:sz="2" w:space="0" w:color="000001"/>
+              <w:insideH w:val="single" w:sz="2" w:space="0" w:color="000001"/>
+            </w:tcBorders>
+            <w:shd w:fill="auto" w:val="clear"/>
+            <w:tcMar>
+              <w:left w:w="51" w:type="dxa"/>
             </w:tcMar>
           </w:tcPr>
           <w:p>
@@ -1226,13 +1178,14 @@
           <w:tcPr>
             <w:tcW w:w="4369" w:type="dxa"/>
             <w:tcBorders>
-              <w:left w:val="single" w:sz="2" w:space="0" w:color="000000"/>
-              <w:bottom w:val="single" w:sz="2" w:space="0" w:color="000000"/>
-              <w:insideH w:val="single" w:sz="2" w:space="0" w:color="000000"/>
-            </w:tcBorders>
-            <w:shd w:fill="auto" w:val="clear"/>
-            <w:tcMar>
-              <w:left w:w="54" w:type="dxa"/>
+              <w:top w:val="single" w:sz="2" w:space="0" w:color="000001"/>
+              <w:left w:val="single" w:sz="2" w:space="0" w:color="000001"/>
+              <w:bottom w:val="single" w:sz="2" w:space="0" w:color="000001"/>
+              <w:insideH w:val="single" w:sz="2" w:space="0" w:color="000001"/>
+            </w:tcBorders>
+            <w:shd w:fill="auto" w:val="clear"/>
+            <w:tcMar>
+              <w:left w:w="51" w:type="dxa"/>
             </w:tcMar>
           </w:tcPr>
           <w:p>
@@ -1304,13 +1257,14 @@
           <w:tcPr>
             <w:tcW w:w="2409" w:type="dxa"/>
             <w:tcBorders>
-              <w:left w:val="single" w:sz="2" w:space="0" w:color="000000"/>
-              <w:bottom w:val="single" w:sz="2" w:space="0" w:color="000000"/>
-              <w:insideH w:val="single" w:sz="2" w:space="0" w:color="000000"/>
-            </w:tcBorders>
-            <w:shd w:fill="auto" w:val="clear"/>
-            <w:tcMar>
-              <w:left w:w="54" w:type="dxa"/>
+              <w:top w:val="single" w:sz="2" w:space="0" w:color="000001"/>
+              <w:left w:val="single" w:sz="2" w:space="0" w:color="000001"/>
+              <w:bottom w:val="single" w:sz="2" w:space="0" w:color="000001"/>
+              <w:insideH w:val="single" w:sz="2" w:space="0" w:color="000001"/>
+            </w:tcBorders>
+            <w:shd w:fill="auto" w:val="clear"/>
+            <w:tcMar>
+              <w:left w:w="51" w:type="dxa"/>
             </w:tcMar>
           </w:tcPr>
           <w:p>
@@ -1338,15 +1292,16 @@
           <w:tcPr>
             <w:tcW w:w="2407" w:type="dxa"/>
             <w:tcBorders>
-              <w:left w:val="single" w:sz="2" w:space="0" w:color="000000"/>
-              <w:bottom w:val="single" w:sz="2" w:space="0" w:color="000000"/>
-              <w:right w:val="single" w:sz="2" w:space="0" w:color="000000"/>
-              <w:insideH w:val="single" w:sz="2" w:space="0" w:color="000000"/>
-              <w:insideV w:val="single" w:sz="2" w:space="0" w:color="000000"/>
-            </w:tcBorders>
-            <w:shd w:fill="auto" w:val="clear"/>
-            <w:tcMar>
-              <w:left w:w="54" w:type="dxa"/>
+              <w:top w:val="single" w:sz="2" w:space="0" w:color="000001"/>
+              <w:left w:val="single" w:sz="2" w:space="0" w:color="000001"/>
+              <w:bottom w:val="single" w:sz="2" w:space="0" w:color="000001"/>
+              <w:right w:val="single" w:sz="2" w:space="0" w:color="000001"/>
+              <w:insideH w:val="single" w:sz="2" w:space="0" w:color="000001"/>
+              <w:insideV w:val="single" w:sz="2" w:space="0" w:color="000001"/>
+            </w:tcBorders>
+            <w:shd w:fill="auto" w:val="clear"/>
+            <w:tcMar>
+              <w:left w:w="51" w:type="dxa"/>
             </w:tcMar>
           </w:tcPr>
           <w:p>
@@ -1375,15 +1330,16 @@
         <w:trPr/>
         <w:tc>
           <w:tcPr>
-            <w:tcW w:w="450" w:type="dxa"/>
-            <w:tcBorders>
-              <w:left w:val="single" w:sz="2" w:space="0" w:color="000000"/>
-              <w:bottom w:val="single" w:sz="2" w:space="0" w:color="000000"/>
-              <w:insideH w:val="single" w:sz="2" w:space="0" w:color="000000"/>
-            </w:tcBorders>
-            <w:shd w:fill="auto" w:val="clear"/>
-            <w:tcMar>
-              <w:left w:w="54" w:type="dxa"/>
+            <w:tcW w:w="449" w:type="dxa"/>
+            <w:tcBorders>
+              <w:top w:val="single" w:sz="2" w:space="0" w:color="000001"/>
+              <w:left w:val="single" w:sz="2" w:space="0" w:color="000001"/>
+              <w:bottom w:val="single" w:sz="2" w:space="0" w:color="000001"/>
+              <w:insideH w:val="single" w:sz="2" w:space="0" w:color="000001"/>
+            </w:tcBorders>
+            <w:shd w:fill="auto" w:val="clear"/>
+            <w:tcMar>
+              <w:left w:w="51" w:type="dxa"/>
             </w:tcMar>
           </w:tcPr>
           <w:p>
@@ -1407,13 +1363,14 @@
           <w:tcPr>
             <w:tcW w:w="4369" w:type="dxa"/>
             <w:tcBorders>
-              <w:left w:val="single" w:sz="2" w:space="0" w:color="000000"/>
-              <w:bottom w:val="single" w:sz="2" w:space="0" w:color="000000"/>
-              <w:insideH w:val="single" w:sz="2" w:space="0" w:color="000000"/>
-            </w:tcBorders>
-            <w:shd w:fill="auto" w:val="clear"/>
-            <w:tcMar>
-              <w:left w:w="54" w:type="dxa"/>
+              <w:top w:val="single" w:sz="2" w:space="0" w:color="000001"/>
+              <w:left w:val="single" w:sz="2" w:space="0" w:color="000001"/>
+              <w:bottom w:val="single" w:sz="2" w:space="0" w:color="000001"/>
+              <w:insideH w:val="single" w:sz="2" w:space="0" w:color="000001"/>
+            </w:tcBorders>
+            <w:shd w:fill="auto" w:val="clear"/>
+            <w:tcMar>
+              <w:left w:w="51" w:type="dxa"/>
             </w:tcMar>
           </w:tcPr>
           <w:p>
@@ -1491,13 +1448,14 @@
           <w:tcPr>
             <w:tcW w:w="2409" w:type="dxa"/>
             <w:tcBorders>
-              <w:left w:val="single" w:sz="2" w:space="0" w:color="000000"/>
-              <w:bottom w:val="single" w:sz="2" w:space="0" w:color="000000"/>
-              <w:insideH w:val="single" w:sz="2" w:space="0" w:color="000000"/>
-            </w:tcBorders>
-            <w:shd w:fill="auto" w:val="clear"/>
-            <w:tcMar>
-              <w:left w:w="54" w:type="dxa"/>
+              <w:top w:val="single" w:sz="2" w:space="0" w:color="000001"/>
+              <w:left w:val="single" w:sz="2" w:space="0" w:color="000001"/>
+              <w:bottom w:val="single" w:sz="2" w:space="0" w:color="000001"/>
+              <w:insideH w:val="single" w:sz="2" w:space="0" w:color="000001"/>
+            </w:tcBorders>
+            <w:shd w:fill="auto" w:val="clear"/>
+            <w:tcMar>
+              <w:left w:w="51" w:type="dxa"/>
             </w:tcMar>
           </w:tcPr>
           <w:p>
@@ -1525,15 +1483,16 @@
           <w:tcPr>
             <w:tcW w:w="2407" w:type="dxa"/>
             <w:tcBorders>
-              <w:left w:val="single" w:sz="2" w:space="0" w:color="000000"/>
-              <w:bottom w:val="single" w:sz="2" w:space="0" w:color="000000"/>
-              <w:right w:val="single" w:sz="2" w:space="0" w:color="000000"/>
-              <w:insideH w:val="single" w:sz="2" w:space="0" w:color="000000"/>
-              <w:insideV w:val="single" w:sz="2" w:space="0" w:color="000000"/>
-            </w:tcBorders>
-            <w:shd w:fill="auto" w:val="clear"/>
-            <w:tcMar>
-              <w:left w:w="54" w:type="dxa"/>
+              <w:top w:val="single" w:sz="2" w:space="0" w:color="000001"/>
+              <w:left w:val="single" w:sz="2" w:space="0" w:color="000001"/>
+              <w:bottom w:val="single" w:sz="2" w:space="0" w:color="000001"/>
+              <w:right w:val="single" w:sz="2" w:space="0" w:color="000001"/>
+              <w:insideH w:val="single" w:sz="2" w:space="0" w:color="000001"/>
+              <w:insideV w:val="single" w:sz="2" w:space="0" w:color="000001"/>
+            </w:tcBorders>
+            <w:shd w:fill="auto" w:val="clear"/>
+            <w:tcMar>
+              <w:left w:w="51" w:type="dxa"/>
             </w:tcMar>
           </w:tcPr>
           <w:p>
@@ -1562,15 +1521,16 @@
         <w:trPr/>
         <w:tc>
           <w:tcPr>
-            <w:tcW w:w="450" w:type="dxa"/>
-            <w:tcBorders>
-              <w:left w:val="single" w:sz="2" w:space="0" w:color="000000"/>
-              <w:bottom w:val="single" w:sz="2" w:space="0" w:color="000000"/>
-              <w:insideH w:val="single" w:sz="2" w:space="0" w:color="000000"/>
-            </w:tcBorders>
-            <w:shd w:fill="auto" w:val="clear"/>
-            <w:tcMar>
-              <w:left w:w="54" w:type="dxa"/>
+            <w:tcW w:w="449" w:type="dxa"/>
+            <w:tcBorders>
+              <w:top w:val="single" w:sz="2" w:space="0" w:color="000001"/>
+              <w:left w:val="single" w:sz="2" w:space="0" w:color="000001"/>
+              <w:bottom w:val="single" w:sz="2" w:space="0" w:color="000001"/>
+              <w:insideH w:val="single" w:sz="2" w:space="0" w:color="000001"/>
+            </w:tcBorders>
+            <w:shd w:fill="auto" w:val="clear"/>
+            <w:tcMar>
+              <w:left w:w="51" w:type="dxa"/>
             </w:tcMar>
           </w:tcPr>
           <w:p>
@@ -1594,13 +1554,14 @@
           <w:tcPr>
             <w:tcW w:w="4369" w:type="dxa"/>
             <w:tcBorders>
-              <w:left w:val="single" w:sz="2" w:space="0" w:color="000000"/>
-              <w:bottom w:val="single" w:sz="2" w:space="0" w:color="000000"/>
-              <w:insideH w:val="single" w:sz="2" w:space="0" w:color="000000"/>
-            </w:tcBorders>
-            <w:shd w:fill="auto" w:val="clear"/>
-            <w:tcMar>
-              <w:left w:w="54" w:type="dxa"/>
+              <w:top w:val="single" w:sz="2" w:space="0" w:color="000001"/>
+              <w:left w:val="single" w:sz="2" w:space="0" w:color="000001"/>
+              <w:bottom w:val="single" w:sz="2" w:space="0" w:color="000001"/>
+              <w:insideH w:val="single" w:sz="2" w:space="0" w:color="000001"/>
+            </w:tcBorders>
+            <w:shd w:fill="auto" w:val="clear"/>
+            <w:tcMar>
+              <w:left w:w="51" w:type="dxa"/>
             </w:tcMar>
           </w:tcPr>
           <w:p>
@@ -1672,13 +1633,14 @@
           <w:tcPr>
             <w:tcW w:w="2409" w:type="dxa"/>
             <w:tcBorders>
-              <w:left w:val="single" w:sz="2" w:space="0" w:color="000000"/>
-              <w:bottom w:val="single" w:sz="2" w:space="0" w:color="000000"/>
-              <w:insideH w:val="single" w:sz="2" w:space="0" w:color="000000"/>
-            </w:tcBorders>
-            <w:shd w:fill="auto" w:val="clear"/>
-            <w:tcMar>
-              <w:left w:w="54" w:type="dxa"/>
+              <w:top w:val="single" w:sz="2" w:space="0" w:color="000001"/>
+              <w:left w:val="single" w:sz="2" w:space="0" w:color="000001"/>
+              <w:bottom w:val="single" w:sz="2" w:space="0" w:color="000001"/>
+              <w:insideH w:val="single" w:sz="2" w:space="0" w:color="000001"/>
+            </w:tcBorders>
+            <w:shd w:fill="auto" w:val="clear"/>
+            <w:tcMar>
+              <w:left w:w="51" w:type="dxa"/>
             </w:tcMar>
           </w:tcPr>
           <w:p>
@@ -1706,15 +1668,16 @@
           <w:tcPr>
             <w:tcW w:w="2407" w:type="dxa"/>
             <w:tcBorders>
-              <w:left w:val="single" w:sz="2" w:space="0" w:color="000000"/>
-              <w:bottom w:val="single" w:sz="2" w:space="0" w:color="000000"/>
-              <w:right w:val="single" w:sz="2" w:space="0" w:color="000000"/>
-              <w:insideH w:val="single" w:sz="2" w:space="0" w:color="000000"/>
-              <w:insideV w:val="single" w:sz="2" w:space="0" w:color="000000"/>
-            </w:tcBorders>
-            <w:shd w:fill="auto" w:val="clear"/>
-            <w:tcMar>
-              <w:left w:w="54" w:type="dxa"/>
+              <w:top w:val="single" w:sz="2" w:space="0" w:color="000001"/>
+              <w:left w:val="single" w:sz="2" w:space="0" w:color="000001"/>
+              <w:bottom w:val="single" w:sz="2" w:space="0" w:color="000001"/>
+              <w:right w:val="single" w:sz="2" w:space="0" w:color="000001"/>
+              <w:insideH w:val="single" w:sz="2" w:space="0" w:color="000001"/>
+              <w:insideV w:val="single" w:sz="2" w:space="0" w:color="000001"/>
+            </w:tcBorders>
+            <w:shd w:fill="auto" w:val="clear"/>
+            <w:tcMar>
+              <w:left w:w="51" w:type="dxa"/>
             </w:tcMar>
           </w:tcPr>
           <w:p>
@@ -1743,15 +1706,16 @@
         <w:trPr/>
         <w:tc>
           <w:tcPr>
-            <w:tcW w:w="450" w:type="dxa"/>
-            <w:tcBorders>
-              <w:left w:val="single" w:sz="2" w:space="0" w:color="000000"/>
-              <w:bottom w:val="single" w:sz="2" w:space="0" w:color="000000"/>
-              <w:insideH w:val="single" w:sz="2" w:space="0" w:color="000000"/>
-            </w:tcBorders>
-            <w:shd w:fill="auto" w:val="clear"/>
-            <w:tcMar>
-              <w:left w:w="54" w:type="dxa"/>
+            <w:tcW w:w="449" w:type="dxa"/>
+            <w:tcBorders>
+              <w:top w:val="single" w:sz="2" w:space="0" w:color="000001"/>
+              <w:left w:val="single" w:sz="2" w:space="0" w:color="000001"/>
+              <w:bottom w:val="single" w:sz="2" w:space="0" w:color="000001"/>
+              <w:insideH w:val="single" w:sz="2" w:space="0" w:color="000001"/>
+            </w:tcBorders>
+            <w:shd w:fill="auto" w:val="clear"/>
+            <w:tcMar>
+              <w:left w:w="51" w:type="dxa"/>
             </w:tcMar>
           </w:tcPr>
           <w:p>
@@ -1775,13 +1739,14 @@
           <w:tcPr>
             <w:tcW w:w="4369" w:type="dxa"/>
             <w:tcBorders>
-              <w:left w:val="single" w:sz="2" w:space="0" w:color="000000"/>
-              <w:bottom w:val="single" w:sz="2" w:space="0" w:color="000000"/>
-              <w:insideH w:val="single" w:sz="2" w:space="0" w:color="000000"/>
-            </w:tcBorders>
-            <w:shd w:fill="auto" w:val="clear"/>
-            <w:tcMar>
-              <w:left w:w="54" w:type="dxa"/>
+              <w:top w:val="single" w:sz="2" w:space="0" w:color="000001"/>
+              <w:left w:val="single" w:sz="2" w:space="0" w:color="000001"/>
+              <w:bottom w:val="single" w:sz="2" w:space="0" w:color="000001"/>
+              <w:insideH w:val="single" w:sz="2" w:space="0" w:color="000001"/>
+            </w:tcBorders>
+            <w:shd w:fill="auto" w:val="clear"/>
+            <w:tcMar>
+              <w:left w:w="51" w:type="dxa"/>
             </w:tcMar>
           </w:tcPr>
           <w:p>
@@ -1843,13 +1808,14 @@
           <w:tcPr>
             <w:tcW w:w="2409" w:type="dxa"/>
             <w:tcBorders>
-              <w:left w:val="single" w:sz="2" w:space="0" w:color="000000"/>
-              <w:bottom w:val="single" w:sz="2" w:space="0" w:color="000000"/>
-              <w:insideH w:val="single" w:sz="2" w:space="0" w:color="000000"/>
-            </w:tcBorders>
-            <w:shd w:fill="auto" w:val="clear"/>
-            <w:tcMar>
-              <w:left w:w="54" w:type="dxa"/>
+              <w:top w:val="single" w:sz="2" w:space="0" w:color="000001"/>
+              <w:left w:val="single" w:sz="2" w:space="0" w:color="000001"/>
+              <w:bottom w:val="single" w:sz="2" w:space="0" w:color="000001"/>
+              <w:insideH w:val="single" w:sz="2" w:space="0" w:color="000001"/>
+            </w:tcBorders>
+            <w:shd w:fill="auto" w:val="clear"/>
+            <w:tcMar>
+              <w:left w:w="51" w:type="dxa"/>
             </w:tcMar>
           </w:tcPr>
           <w:p>
@@ -1877,15 +1843,16 @@
           <w:tcPr>
             <w:tcW w:w="2407" w:type="dxa"/>
             <w:tcBorders>
-              <w:left w:val="single" w:sz="2" w:space="0" w:color="000000"/>
-              <w:bottom w:val="single" w:sz="2" w:space="0" w:color="000000"/>
-              <w:right w:val="single" w:sz="2" w:space="0" w:color="000000"/>
-              <w:insideH w:val="single" w:sz="2" w:space="0" w:color="000000"/>
-              <w:insideV w:val="single" w:sz="2" w:space="0" w:color="000000"/>
-            </w:tcBorders>
-            <w:shd w:fill="auto" w:val="clear"/>
-            <w:tcMar>
-              <w:left w:w="54" w:type="dxa"/>
+              <w:top w:val="single" w:sz="2" w:space="0" w:color="000001"/>
+              <w:left w:val="single" w:sz="2" w:space="0" w:color="000001"/>
+              <w:bottom w:val="single" w:sz="2" w:space="0" w:color="000001"/>
+              <w:right w:val="single" w:sz="2" w:space="0" w:color="000001"/>
+              <w:insideH w:val="single" w:sz="2" w:space="0" w:color="000001"/>
+              <w:insideV w:val="single" w:sz="2" w:space="0" w:color="000001"/>
+            </w:tcBorders>
+            <w:shd w:fill="auto" w:val="clear"/>
+            <w:tcMar>
+              <w:left w:w="51" w:type="dxa"/>
             </w:tcMar>
           </w:tcPr>
           <w:p>
@@ -1914,15 +1881,16 @@
         <w:trPr/>
         <w:tc>
           <w:tcPr>
-            <w:tcW w:w="450" w:type="dxa"/>
-            <w:tcBorders>
-              <w:left w:val="single" w:sz="2" w:space="0" w:color="000000"/>
-              <w:bottom w:val="single" w:sz="2" w:space="0" w:color="000000"/>
-              <w:insideH w:val="single" w:sz="2" w:space="0" w:color="000000"/>
-            </w:tcBorders>
-            <w:shd w:fill="auto" w:val="clear"/>
-            <w:tcMar>
-              <w:left w:w="54" w:type="dxa"/>
+            <w:tcW w:w="449" w:type="dxa"/>
+            <w:tcBorders>
+              <w:top w:val="single" w:sz="2" w:space="0" w:color="000001"/>
+              <w:left w:val="single" w:sz="2" w:space="0" w:color="000001"/>
+              <w:bottom w:val="single" w:sz="2" w:space="0" w:color="000001"/>
+              <w:insideH w:val="single" w:sz="2" w:space="0" w:color="000001"/>
+            </w:tcBorders>
+            <w:shd w:fill="auto" w:val="clear"/>
+            <w:tcMar>
+              <w:left w:w="51" w:type="dxa"/>
             </w:tcMar>
           </w:tcPr>
           <w:p>
@@ -1946,13 +1914,14 @@
           <w:tcPr>
             <w:tcW w:w="4369" w:type="dxa"/>
             <w:tcBorders>
-              <w:left w:val="single" w:sz="2" w:space="0" w:color="000000"/>
-              <w:bottom w:val="single" w:sz="2" w:space="0" w:color="000000"/>
-              <w:insideH w:val="single" w:sz="2" w:space="0" w:color="000000"/>
-            </w:tcBorders>
-            <w:shd w:fill="auto" w:val="clear"/>
-            <w:tcMar>
-              <w:left w:w="54" w:type="dxa"/>
+              <w:top w:val="single" w:sz="2" w:space="0" w:color="000001"/>
+              <w:left w:val="single" w:sz="2" w:space="0" w:color="000001"/>
+              <w:bottom w:val="single" w:sz="2" w:space="0" w:color="000001"/>
+              <w:insideH w:val="single" w:sz="2" w:space="0" w:color="000001"/>
+            </w:tcBorders>
+            <w:shd w:fill="auto" w:val="clear"/>
+            <w:tcMar>
+              <w:left w:w="51" w:type="dxa"/>
             </w:tcMar>
           </w:tcPr>
           <w:p>
@@ -2024,13 +1993,14 @@
           <w:tcPr>
             <w:tcW w:w="2409" w:type="dxa"/>
             <w:tcBorders>
-              <w:left w:val="single" w:sz="2" w:space="0" w:color="000000"/>
-              <w:bottom w:val="single" w:sz="2" w:space="0" w:color="000000"/>
-              <w:insideH w:val="single" w:sz="2" w:space="0" w:color="000000"/>
-            </w:tcBorders>
-            <w:shd w:fill="auto" w:val="clear"/>
-            <w:tcMar>
-              <w:left w:w="54" w:type="dxa"/>
+              <w:top w:val="single" w:sz="2" w:space="0" w:color="000001"/>
+              <w:left w:val="single" w:sz="2" w:space="0" w:color="000001"/>
+              <w:bottom w:val="single" w:sz="2" w:space="0" w:color="000001"/>
+              <w:insideH w:val="single" w:sz="2" w:space="0" w:color="000001"/>
+            </w:tcBorders>
+            <w:shd w:fill="auto" w:val="clear"/>
+            <w:tcMar>
+              <w:left w:w="51" w:type="dxa"/>
             </w:tcMar>
           </w:tcPr>
           <w:p>
@@ -2058,15 +2028,16 @@
           <w:tcPr>
             <w:tcW w:w="2407" w:type="dxa"/>
             <w:tcBorders>
-              <w:left w:val="single" w:sz="2" w:space="0" w:color="000000"/>
-              <w:bottom w:val="single" w:sz="2" w:space="0" w:color="000000"/>
-              <w:right w:val="single" w:sz="2" w:space="0" w:color="000000"/>
-              <w:insideH w:val="single" w:sz="2" w:space="0" w:color="000000"/>
-              <w:insideV w:val="single" w:sz="2" w:space="0" w:color="000000"/>
-            </w:tcBorders>
-            <w:shd w:fill="auto" w:val="clear"/>
-            <w:tcMar>
-              <w:left w:w="54" w:type="dxa"/>
+              <w:top w:val="single" w:sz="2" w:space="0" w:color="000001"/>
+              <w:left w:val="single" w:sz="2" w:space="0" w:color="000001"/>
+              <w:bottom w:val="single" w:sz="2" w:space="0" w:color="000001"/>
+              <w:right w:val="single" w:sz="2" w:space="0" w:color="000001"/>
+              <w:insideH w:val="single" w:sz="2" w:space="0" w:color="000001"/>
+              <w:insideV w:val="single" w:sz="2" w:space="0" w:color="000001"/>
+            </w:tcBorders>
+            <w:shd w:fill="auto" w:val="clear"/>
+            <w:tcMar>
+              <w:left w:w="51" w:type="dxa"/>
             </w:tcMar>
           </w:tcPr>
           <w:p>
@@ -2095,15 +2066,16 @@
         <w:trPr/>
         <w:tc>
           <w:tcPr>
-            <w:tcW w:w="450" w:type="dxa"/>
-            <w:tcBorders>
-              <w:left w:val="single" w:sz="2" w:space="0" w:color="000000"/>
-              <w:bottom w:val="single" w:sz="2" w:space="0" w:color="000000"/>
-              <w:insideH w:val="single" w:sz="2" w:space="0" w:color="000000"/>
-            </w:tcBorders>
-            <w:shd w:fill="auto" w:val="clear"/>
-            <w:tcMar>
-              <w:left w:w="54" w:type="dxa"/>
+            <w:tcW w:w="449" w:type="dxa"/>
+            <w:tcBorders>
+              <w:top w:val="single" w:sz="2" w:space="0" w:color="000001"/>
+              <w:left w:val="single" w:sz="2" w:space="0" w:color="000001"/>
+              <w:bottom w:val="single" w:sz="2" w:space="0" w:color="000001"/>
+              <w:insideH w:val="single" w:sz="2" w:space="0" w:color="000001"/>
+            </w:tcBorders>
+            <w:shd w:fill="auto" w:val="clear"/>
+            <w:tcMar>
+              <w:left w:w="51" w:type="dxa"/>
             </w:tcMar>
           </w:tcPr>
           <w:p>
@@ -2127,13 +2099,14 @@
           <w:tcPr>
             <w:tcW w:w="4369" w:type="dxa"/>
             <w:tcBorders>
-              <w:left w:val="single" w:sz="2" w:space="0" w:color="000000"/>
-              <w:bottom w:val="single" w:sz="2" w:space="0" w:color="000000"/>
-              <w:insideH w:val="single" w:sz="2" w:space="0" w:color="000000"/>
-            </w:tcBorders>
-            <w:shd w:fill="auto" w:val="clear"/>
-            <w:tcMar>
-              <w:left w:w="54" w:type="dxa"/>
+              <w:top w:val="single" w:sz="2" w:space="0" w:color="000001"/>
+              <w:left w:val="single" w:sz="2" w:space="0" w:color="000001"/>
+              <w:bottom w:val="single" w:sz="2" w:space="0" w:color="000001"/>
+              <w:insideH w:val="single" w:sz="2" w:space="0" w:color="000001"/>
+            </w:tcBorders>
+            <w:shd w:fill="auto" w:val="clear"/>
+            <w:tcMar>
+              <w:left w:w="51" w:type="dxa"/>
             </w:tcMar>
           </w:tcPr>
           <w:p>
@@ -2205,13 +2178,14 @@
           <w:tcPr>
             <w:tcW w:w="2409" w:type="dxa"/>
             <w:tcBorders>
-              <w:left w:val="single" w:sz="2" w:space="0" w:color="000000"/>
-              <w:bottom w:val="single" w:sz="2" w:space="0" w:color="000000"/>
-              <w:insideH w:val="single" w:sz="2" w:space="0" w:color="000000"/>
-            </w:tcBorders>
-            <w:shd w:fill="auto" w:val="clear"/>
-            <w:tcMar>
-              <w:left w:w="54" w:type="dxa"/>
+              <w:top w:val="single" w:sz="2" w:space="0" w:color="000001"/>
+              <w:left w:val="single" w:sz="2" w:space="0" w:color="000001"/>
+              <w:bottom w:val="single" w:sz="2" w:space="0" w:color="000001"/>
+              <w:insideH w:val="single" w:sz="2" w:space="0" w:color="000001"/>
+            </w:tcBorders>
+            <w:shd w:fill="auto" w:val="clear"/>
+            <w:tcMar>
+              <w:left w:w="51" w:type="dxa"/>
             </w:tcMar>
           </w:tcPr>
           <w:p>
@@ -2239,15 +2213,16 @@
           <w:tcPr>
             <w:tcW w:w="2407" w:type="dxa"/>
             <w:tcBorders>
-              <w:left w:val="single" w:sz="2" w:space="0" w:color="000000"/>
-              <w:bottom w:val="single" w:sz="2" w:space="0" w:color="000000"/>
-              <w:right w:val="single" w:sz="2" w:space="0" w:color="000000"/>
-              <w:insideH w:val="single" w:sz="2" w:space="0" w:color="000000"/>
-              <w:insideV w:val="single" w:sz="2" w:space="0" w:color="000000"/>
-            </w:tcBorders>
-            <w:shd w:fill="auto" w:val="clear"/>
-            <w:tcMar>
-              <w:left w:w="54" w:type="dxa"/>
+              <w:top w:val="single" w:sz="2" w:space="0" w:color="000001"/>
+              <w:left w:val="single" w:sz="2" w:space="0" w:color="000001"/>
+              <w:bottom w:val="single" w:sz="2" w:space="0" w:color="000001"/>
+              <w:right w:val="single" w:sz="2" w:space="0" w:color="000001"/>
+              <w:insideH w:val="single" w:sz="2" w:space="0" w:color="000001"/>
+              <w:insideV w:val="single" w:sz="2" w:space="0" w:color="000001"/>
+            </w:tcBorders>
+            <w:shd w:fill="auto" w:val="clear"/>
+            <w:tcMar>
+              <w:left w:w="51" w:type="dxa"/>
             </w:tcMar>
           </w:tcPr>
           <w:p>
@@ -2276,15 +2251,16 @@
         <w:trPr/>
         <w:tc>
           <w:tcPr>
-            <w:tcW w:w="450" w:type="dxa"/>
-            <w:tcBorders>
-              <w:left w:val="single" w:sz="2" w:space="0" w:color="000000"/>
-              <w:bottom w:val="single" w:sz="2" w:space="0" w:color="000000"/>
-              <w:insideH w:val="single" w:sz="2" w:space="0" w:color="000000"/>
-            </w:tcBorders>
-            <w:shd w:fill="auto" w:val="clear"/>
-            <w:tcMar>
-              <w:left w:w="54" w:type="dxa"/>
+            <w:tcW w:w="449" w:type="dxa"/>
+            <w:tcBorders>
+              <w:top w:val="single" w:sz="2" w:space="0" w:color="000001"/>
+              <w:left w:val="single" w:sz="2" w:space="0" w:color="000001"/>
+              <w:bottom w:val="single" w:sz="2" w:space="0" w:color="000001"/>
+              <w:insideH w:val="single" w:sz="2" w:space="0" w:color="000001"/>
+            </w:tcBorders>
+            <w:shd w:fill="auto" w:val="clear"/>
+            <w:tcMar>
+              <w:left w:w="51" w:type="dxa"/>
             </w:tcMar>
           </w:tcPr>
           <w:p>
@@ -2308,13 +2284,14 @@
           <w:tcPr>
             <w:tcW w:w="4369" w:type="dxa"/>
             <w:tcBorders>
-              <w:left w:val="single" w:sz="2" w:space="0" w:color="000000"/>
-              <w:bottom w:val="single" w:sz="2" w:space="0" w:color="000000"/>
-              <w:insideH w:val="single" w:sz="2" w:space="0" w:color="000000"/>
-            </w:tcBorders>
-            <w:shd w:fill="auto" w:val="clear"/>
-            <w:tcMar>
-              <w:left w:w="54" w:type="dxa"/>
+              <w:top w:val="single" w:sz="2" w:space="0" w:color="000001"/>
+              <w:left w:val="single" w:sz="2" w:space="0" w:color="000001"/>
+              <w:bottom w:val="single" w:sz="2" w:space="0" w:color="000001"/>
+              <w:insideH w:val="single" w:sz="2" w:space="0" w:color="000001"/>
+            </w:tcBorders>
+            <w:shd w:fill="auto" w:val="clear"/>
+            <w:tcMar>
+              <w:left w:w="51" w:type="dxa"/>
             </w:tcMar>
           </w:tcPr>
           <w:p>
@@ -2376,13 +2353,14 @@
           <w:tcPr>
             <w:tcW w:w="2409" w:type="dxa"/>
             <w:tcBorders>
-              <w:left w:val="single" w:sz="2" w:space="0" w:color="000000"/>
-              <w:bottom w:val="single" w:sz="2" w:space="0" w:color="000000"/>
-              <w:insideH w:val="single" w:sz="2" w:space="0" w:color="000000"/>
-            </w:tcBorders>
-            <w:shd w:fill="auto" w:val="clear"/>
-            <w:tcMar>
-              <w:left w:w="54" w:type="dxa"/>
+              <w:top w:val="single" w:sz="2" w:space="0" w:color="000001"/>
+              <w:left w:val="single" w:sz="2" w:space="0" w:color="000001"/>
+              <w:bottom w:val="single" w:sz="2" w:space="0" w:color="000001"/>
+              <w:insideH w:val="single" w:sz="2" w:space="0" w:color="000001"/>
+            </w:tcBorders>
+            <w:shd w:fill="auto" w:val="clear"/>
+            <w:tcMar>
+              <w:left w:w="51" w:type="dxa"/>
             </w:tcMar>
           </w:tcPr>
           <w:p>
@@ -2410,15 +2388,16 @@
           <w:tcPr>
             <w:tcW w:w="2407" w:type="dxa"/>
             <w:tcBorders>
-              <w:left w:val="single" w:sz="2" w:space="0" w:color="000000"/>
-              <w:bottom w:val="single" w:sz="2" w:space="0" w:color="000000"/>
-              <w:right w:val="single" w:sz="2" w:space="0" w:color="000000"/>
-              <w:insideH w:val="single" w:sz="2" w:space="0" w:color="000000"/>
-              <w:insideV w:val="single" w:sz="2" w:space="0" w:color="000000"/>
-            </w:tcBorders>
-            <w:shd w:fill="auto" w:val="clear"/>
-            <w:tcMar>
-              <w:left w:w="54" w:type="dxa"/>
+              <w:top w:val="single" w:sz="2" w:space="0" w:color="000001"/>
+              <w:left w:val="single" w:sz="2" w:space="0" w:color="000001"/>
+              <w:bottom w:val="single" w:sz="2" w:space="0" w:color="000001"/>
+              <w:right w:val="single" w:sz="2" w:space="0" w:color="000001"/>
+              <w:insideH w:val="single" w:sz="2" w:space="0" w:color="000001"/>
+              <w:insideV w:val="single" w:sz="2" w:space="0" w:color="000001"/>
+            </w:tcBorders>
+            <w:shd w:fill="auto" w:val="clear"/>
+            <w:tcMar>
+              <w:left w:w="51" w:type="dxa"/>
             </w:tcMar>
           </w:tcPr>
           <w:p>
@@ -2447,15 +2426,16 @@
         <w:trPr/>
         <w:tc>
           <w:tcPr>
-            <w:tcW w:w="450" w:type="dxa"/>
-            <w:tcBorders>
-              <w:left w:val="single" w:sz="2" w:space="0" w:color="000000"/>
-              <w:bottom w:val="single" w:sz="2" w:space="0" w:color="000000"/>
-              <w:insideH w:val="single" w:sz="2" w:space="0" w:color="000000"/>
-            </w:tcBorders>
-            <w:shd w:fill="auto" w:val="clear"/>
-            <w:tcMar>
-              <w:left w:w="54" w:type="dxa"/>
+            <w:tcW w:w="449" w:type="dxa"/>
+            <w:tcBorders>
+              <w:top w:val="single" w:sz="2" w:space="0" w:color="000001"/>
+              <w:left w:val="single" w:sz="2" w:space="0" w:color="000001"/>
+              <w:bottom w:val="single" w:sz="2" w:space="0" w:color="000001"/>
+              <w:insideH w:val="single" w:sz="2" w:space="0" w:color="000001"/>
+            </w:tcBorders>
+            <w:shd w:fill="auto" w:val="clear"/>
+            <w:tcMar>
+              <w:left w:w="51" w:type="dxa"/>
             </w:tcMar>
           </w:tcPr>
           <w:p>
@@ -2479,13 +2459,14 @@
           <w:tcPr>
             <w:tcW w:w="4369" w:type="dxa"/>
             <w:tcBorders>
-              <w:left w:val="single" w:sz="2" w:space="0" w:color="000000"/>
-              <w:bottom w:val="single" w:sz="2" w:space="0" w:color="000000"/>
-              <w:insideH w:val="single" w:sz="2" w:space="0" w:color="000000"/>
-            </w:tcBorders>
-            <w:shd w:fill="auto" w:val="clear"/>
-            <w:tcMar>
-              <w:left w:w="54" w:type="dxa"/>
+              <w:top w:val="single" w:sz="2" w:space="0" w:color="000001"/>
+              <w:left w:val="single" w:sz="2" w:space="0" w:color="000001"/>
+              <w:bottom w:val="single" w:sz="2" w:space="0" w:color="000001"/>
+              <w:insideH w:val="single" w:sz="2" w:space="0" w:color="000001"/>
+            </w:tcBorders>
+            <w:shd w:fill="auto" w:val="clear"/>
+            <w:tcMar>
+              <w:left w:w="51" w:type="dxa"/>
             </w:tcMar>
           </w:tcPr>
           <w:p>
@@ -2557,13 +2538,14 @@
           <w:tcPr>
             <w:tcW w:w="2409" w:type="dxa"/>
             <w:tcBorders>
-              <w:left w:val="single" w:sz="2" w:space="0" w:color="000000"/>
-              <w:bottom w:val="single" w:sz="2" w:space="0" w:color="000000"/>
-              <w:insideH w:val="single" w:sz="2" w:space="0" w:color="000000"/>
-            </w:tcBorders>
-            <w:shd w:fill="auto" w:val="clear"/>
-            <w:tcMar>
-              <w:left w:w="54" w:type="dxa"/>
+              <w:top w:val="single" w:sz="2" w:space="0" w:color="000001"/>
+              <w:left w:val="single" w:sz="2" w:space="0" w:color="000001"/>
+              <w:bottom w:val="single" w:sz="2" w:space="0" w:color="000001"/>
+              <w:insideH w:val="single" w:sz="2" w:space="0" w:color="000001"/>
+            </w:tcBorders>
+            <w:shd w:fill="auto" w:val="clear"/>
+            <w:tcMar>
+              <w:left w:w="51" w:type="dxa"/>
             </w:tcMar>
           </w:tcPr>
           <w:p>
@@ -2591,15 +2573,16 @@
           <w:tcPr>
             <w:tcW w:w="2407" w:type="dxa"/>
             <w:tcBorders>
-              <w:left w:val="single" w:sz="2" w:space="0" w:color="000000"/>
-              <w:bottom w:val="single" w:sz="2" w:space="0" w:color="000000"/>
-              <w:right w:val="single" w:sz="2" w:space="0" w:color="000000"/>
-              <w:insideH w:val="single" w:sz="2" w:space="0" w:color="000000"/>
-              <w:insideV w:val="single" w:sz="2" w:space="0" w:color="000000"/>
-            </w:tcBorders>
-            <w:shd w:fill="auto" w:val="clear"/>
-            <w:tcMar>
-              <w:left w:w="54" w:type="dxa"/>
+              <w:top w:val="single" w:sz="2" w:space="0" w:color="000001"/>
+              <w:left w:val="single" w:sz="2" w:space="0" w:color="000001"/>
+              <w:bottom w:val="single" w:sz="2" w:space="0" w:color="000001"/>
+              <w:right w:val="single" w:sz="2" w:space="0" w:color="000001"/>
+              <w:insideH w:val="single" w:sz="2" w:space="0" w:color="000001"/>
+              <w:insideV w:val="single" w:sz="2" w:space="0" w:color="000001"/>
+            </w:tcBorders>
+            <w:shd w:fill="auto" w:val="clear"/>
+            <w:tcMar>
+              <w:left w:w="51" w:type="dxa"/>
             </w:tcMar>
           </w:tcPr>
           <w:p>
@@ -2628,15 +2611,16 @@
         <w:trPr/>
         <w:tc>
           <w:tcPr>
-            <w:tcW w:w="450" w:type="dxa"/>
-            <w:tcBorders>
-              <w:left w:val="single" w:sz="2" w:space="0" w:color="000000"/>
-              <w:bottom w:val="single" w:sz="2" w:space="0" w:color="000000"/>
-              <w:insideH w:val="single" w:sz="2" w:space="0" w:color="000000"/>
-            </w:tcBorders>
-            <w:shd w:fill="auto" w:val="clear"/>
-            <w:tcMar>
-              <w:left w:w="54" w:type="dxa"/>
+            <w:tcW w:w="449" w:type="dxa"/>
+            <w:tcBorders>
+              <w:top w:val="single" w:sz="2" w:space="0" w:color="000001"/>
+              <w:left w:val="single" w:sz="2" w:space="0" w:color="000001"/>
+              <w:bottom w:val="single" w:sz="2" w:space="0" w:color="000001"/>
+              <w:insideH w:val="single" w:sz="2" w:space="0" w:color="000001"/>
+            </w:tcBorders>
+            <w:shd w:fill="auto" w:val="clear"/>
+            <w:tcMar>
+              <w:left w:w="51" w:type="dxa"/>
             </w:tcMar>
           </w:tcPr>
           <w:p>
@@ -2660,13 +2644,14 @@
           <w:tcPr>
             <w:tcW w:w="4369" w:type="dxa"/>
             <w:tcBorders>
-              <w:left w:val="single" w:sz="2" w:space="0" w:color="000000"/>
-              <w:bottom w:val="single" w:sz="2" w:space="0" w:color="000000"/>
-              <w:insideH w:val="single" w:sz="2" w:space="0" w:color="000000"/>
-            </w:tcBorders>
-            <w:shd w:fill="auto" w:val="clear"/>
-            <w:tcMar>
-              <w:left w:w="54" w:type="dxa"/>
+              <w:top w:val="single" w:sz="2" w:space="0" w:color="000001"/>
+              <w:left w:val="single" w:sz="2" w:space="0" w:color="000001"/>
+              <w:bottom w:val="single" w:sz="2" w:space="0" w:color="000001"/>
+              <w:insideH w:val="single" w:sz="2" w:space="0" w:color="000001"/>
+            </w:tcBorders>
+            <w:shd w:fill="auto" w:val="clear"/>
+            <w:tcMar>
+              <w:left w:w="51" w:type="dxa"/>
             </w:tcMar>
           </w:tcPr>
           <w:p>
@@ -2738,13 +2723,14 @@
           <w:tcPr>
             <w:tcW w:w="2409" w:type="dxa"/>
             <w:tcBorders>
-              <w:left w:val="single" w:sz="2" w:space="0" w:color="000000"/>
-              <w:bottom w:val="single" w:sz="2" w:space="0" w:color="000000"/>
-              <w:insideH w:val="single" w:sz="2" w:space="0" w:color="000000"/>
-            </w:tcBorders>
-            <w:shd w:fill="auto" w:val="clear"/>
-            <w:tcMar>
-              <w:left w:w="54" w:type="dxa"/>
+              <w:top w:val="single" w:sz="2" w:space="0" w:color="000001"/>
+              <w:left w:val="single" w:sz="2" w:space="0" w:color="000001"/>
+              <w:bottom w:val="single" w:sz="2" w:space="0" w:color="000001"/>
+              <w:insideH w:val="single" w:sz="2" w:space="0" w:color="000001"/>
+            </w:tcBorders>
+            <w:shd w:fill="auto" w:val="clear"/>
+            <w:tcMar>
+              <w:left w:w="51" w:type="dxa"/>
             </w:tcMar>
           </w:tcPr>
           <w:p>
@@ -2772,15 +2758,16 @@
           <w:tcPr>
             <w:tcW w:w="2407" w:type="dxa"/>
             <w:tcBorders>
-              <w:left w:val="single" w:sz="2" w:space="0" w:color="000000"/>
-              <w:bottom w:val="single" w:sz="2" w:space="0" w:color="000000"/>
-              <w:right w:val="single" w:sz="2" w:space="0" w:color="000000"/>
-              <w:insideH w:val="single" w:sz="2" w:space="0" w:color="000000"/>
-              <w:insideV w:val="single" w:sz="2" w:space="0" w:color="000000"/>
-            </w:tcBorders>
-            <w:shd w:fill="auto" w:val="clear"/>
-            <w:tcMar>
-              <w:left w:w="54" w:type="dxa"/>
+              <w:top w:val="single" w:sz="2" w:space="0" w:color="000001"/>
+              <w:left w:val="single" w:sz="2" w:space="0" w:color="000001"/>
+              <w:bottom w:val="single" w:sz="2" w:space="0" w:color="000001"/>
+              <w:right w:val="single" w:sz="2" w:space="0" w:color="000001"/>
+              <w:insideH w:val="single" w:sz="2" w:space="0" w:color="000001"/>
+              <w:insideV w:val="single" w:sz="2" w:space="0" w:color="000001"/>
+            </w:tcBorders>
+            <w:shd w:fill="auto" w:val="clear"/>
+            <w:tcMar>
+              <w:left w:w="51" w:type="dxa"/>
             </w:tcMar>
           </w:tcPr>
           <w:p>
@@ -2809,15 +2796,16 @@
         <w:trPr/>
         <w:tc>
           <w:tcPr>
-            <w:tcW w:w="450" w:type="dxa"/>
-            <w:tcBorders>
-              <w:left w:val="single" w:sz="2" w:space="0" w:color="000000"/>
-              <w:bottom w:val="single" w:sz="2" w:space="0" w:color="000000"/>
-              <w:insideH w:val="single" w:sz="2" w:space="0" w:color="000000"/>
-            </w:tcBorders>
-            <w:shd w:fill="auto" w:val="clear"/>
-            <w:tcMar>
-              <w:left w:w="54" w:type="dxa"/>
+            <w:tcW w:w="449" w:type="dxa"/>
+            <w:tcBorders>
+              <w:top w:val="single" w:sz="2" w:space="0" w:color="000001"/>
+              <w:left w:val="single" w:sz="2" w:space="0" w:color="000001"/>
+              <w:bottom w:val="single" w:sz="2" w:space="0" w:color="000001"/>
+              <w:insideH w:val="single" w:sz="2" w:space="0" w:color="000001"/>
+            </w:tcBorders>
+            <w:shd w:fill="auto" w:val="clear"/>
+            <w:tcMar>
+              <w:left w:w="51" w:type="dxa"/>
             </w:tcMar>
           </w:tcPr>
           <w:p>
@@ -2841,13 +2829,14 @@
           <w:tcPr>
             <w:tcW w:w="4369" w:type="dxa"/>
             <w:tcBorders>
-              <w:left w:val="single" w:sz="2" w:space="0" w:color="000000"/>
-              <w:bottom w:val="single" w:sz="2" w:space="0" w:color="000000"/>
-              <w:insideH w:val="single" w:sz="2" w:space="0" w:color="000000"/>
-            </w:tcBorders>
-            <w:shd w:fill="auto" w:val="clear"/>
-            <w:tcMar>
-              <w:left w:w="54" w:type="dxa"/>
+              <w:top w:val="single" w:sz="2" w:space="0" w:color="000001"/>
+              <w:left w:val="single" w:sz="2" w:space="0" w:color="000001"/>
+              <w:bottom w:val="single" w:sz="2" w:space="0" w:color="000001"/>
+              <w:insideH w:val="single" w:sz="2" w:space="0" w:color="000001"/>
+            </w:tcBorders>
+            <w:shd w:fill="auto" w:val="clear"/>
+            <w:tcMar>
+              <w:left w:w="51" w:type="dxa"/>
             </w:tcMar>
           </w:tcPr>
           <w:p>
@@ -2879,15 +2868,23 @@
             </w:r>
             <w:r>
               <w:rPr/>
-              <w:t>-1-N</w:t>
-            </w:r>
-            <w:r>
-              <w:rPr>
-                <w:vertAlign w:val="subscript"/>
-              </w:rPr>
+              <w:t>-</w:t>
+            </w:r>
+            <w:r>
+              <w:rPr/>
               <w:t>2</w:t>
             </w:r>
             <w:r>
+              <w:rPr/>
+              <w:t>-N</w:t>
+            </w:r>
+            <w:r>
+              <w:rPr>
+                <w:vertAlign w:val="subscript"/>
+              </w:rPr>
+              <w:t>2</w:t>
+            </w:r>
+            <w:r>
               <w:rPr>
                 <w:vertAlign w:val="superscript"/>
               </w:rPr>
@@ -2909,13 +2906,14 @@
           <w:tcPr>
             <w:tcW w:w="2409" w:type="dxa"/>
             <w:tcBorders>
-              <w:left w:val="single" w:sz="2" w:space="0" w:color="000000"/>
-              <w:bottom w:val="single" w:sz="2" w:space="0" w:color="000000"/>
-              <w:insideH w:val="single" w:sz="2" w:space="0" w:color="000000"/>
-            </w:tcBorders>
-            <w:shd w:fill="auto" w:val="clear"/>
-            <w:tcMar>
-              <w:left w:w="54" w:type="dxa"/>
+              <w:top w:val="single" w:sz="2" w:space="0" w:color="000001"/>
+              <w:left w:val="single" w:sz="2" w:space="0" w:color="000001"/>
+              <w:bottom w:val="single" w:sz="2" w:space="0" w:color="000001"/>
+              <w:insideH w:val="single" w:sz="2" w:space="0" w:color="000001"/>
+            </w:tcBorders>
+            <w:shd w:fill="auto" w:val="clear"/>
+            <w:tcMar>
+              <w:left w:w="51" w:type="dxa"/>
             </w:tcMar>
           </w:tcPr>
           <w:p>
@@ -2943,15 +2941,16 @@
           <w:tcPr>
             <w:tcW w:w="2407" w:type="dxa"/>
             <w:tcBorders>
-              <w:left w:val="single" w:sz="2" w:space="0" w:color="000000"/>
-              <w:bottom w:val="single" w:sz="2" w:space="0" w:color="000000"/>
-              <w:right w:val="single" w:sz="2" w:space="0" w:color="000000"/>
-              <w:insideH w:val="single" w:sz="2" w:space="0" w:color="000000"/>
-              <w:insideV w:val="single" w:sz="2" w:space="0" w:color="000000"/>
-            </w:tcBorders>
-            <w:shd w:fill="auto" w:val="clear"/>
-            <w:tcMar>
-              <w:left w:w="54" w:type="dxa"/>
+              <w:top w:val="single" w:sz="2" w:space="0" w:color="000001"/>
+              <w:left w:val="single" w:sz="2" w:space="0" w:color="000001"/>
+              <w:bottom w:val="single" w:sz="2" w:space="0" w:color="000001"/>
+              <w:right w:val="single" w:sz="2" w:space="0" w:color="000001"/>
+              <w:insideH w:val="single" w:sz="2" w:space="0" w:color="000001"/>
+              <w:insideV w:val="single" w:sz="2" w:space="0" w:color="000001"/>
+            </w:tcBorders>
+            <w:shd w:fill="auto" w:val="clear"/>
+            <w:tcMar>
+              <w:left w:w="51" w:type="dxa"/>
             </w:tcMar>
           </w:tcPr>
           <w:p>
@@ -2982,6 +2981,7 @@
         <w:pStyle w:val="Normal"/>
         <w:bidi w:val="0"/>
         <w:spacing w:lineRule="auto" w:line="480"/>
+        <w:jc w:val="left"/>
         <w:rPr/>
       </w:pPr>
       <w:r>
@@ -2993,6 +2993,7 @@
         <w:pStyle w:val="Normal"/>
         <w:bidi w:val="0"/>
         <w:spacing w:lineRule="auto" w:line="480"/>
+        <w:jc w:val="left"/>
         <w:rPr/>
       </w:pPr>
       <w:r>
@@ -3006,6 +3007,7 @@
       <w:pgNumType w:fmt="decimal"/>
       <w:formProt w:val="false"/>
       <w:textDirection w:val="lrTb"/>
+      <w:docGrid w:type="default" w:linePitch="240" w:charSpace="4294961151"/>
     </w:sectPr>
   </w:body>
 </w:document>
@@ -3025,7 +3027,6 @@
         </w:tabs>
         <w:ind w:left="720" w:hanging="360"/>
       </w:pPr>
-      <w:rPr/>
     </w:lvl>
     <w:lvl w:ilvl="1">
       <w:start w:val="1"/>
@@ -3038,7 +3039,6 @@
         </w:tabs>
         <w:ind w:left="1080" w:hanging="360"/>
       </w:pPr>
-      <w:rPr/>
     </w:lvl>
     <w:lvl w:ilvl="2">
       <w:start w:val="1"/>
@@ -3051,7 +3051,6 @@
         </w:tabs>
         <w:ind w:left="1440" w:hanging="360"/>
       </w:pPr>
-      <w:rPr/>
     </w:lvl>
     <w:lvl w:ilvl="3">
       <w:start w:val="1"/>
@@ -3064,7 +3063,6 @@
         </w:tabs>
         <w:ind w:left="1800" w:hanging="360"/>
       </w:pPr>
-      <w:rPr/>
     </w:lvl>
     <w:lvl w:ilvl="4">
       <w:start w:val="1"/>
@@ -3077,7 +3075,6 @@
         </w:tabs>
         <w:ind w:left="2160" w:hanging="360"/>
       </w:pPr>
-      <w:rPr/>
     </w:lvl>
     <w:lvl w:ilvl="5">
       <w:start w:val="1"/>
@@ -3090,7 +3087,6 @@
         </w:tabs>
         <w:ind w:left="2520" w:hanging="360"/>
       </w:pPr>
-      <w:rPr/>
     </w:lvl>
     <w:lvl w:ilvl="6">
       <w:start w:val="1"/>
@@ -3103,7 +3099,6 @@
         </w:tabs>
         <w:ind w:left="2880" w:hanging="360"/>
       </w:pPr>
-      <w:rPr/>
     </w:lvl>
     <w:lvl w:ilvl="7">
       <w:start w:val="1"/>
@@ -3116,7 +3111,6 @@
         </w:tabs>
         <w:ind w:left="3240" w:hanging="360"/>
       </w:pPr>
-      <w:rPr/>
     </w:lvl>
     <w:lvl w:ilvl="8">
       <w:start w:val="1"/>
@@ -3129,7 +3123,6 @@
         </w:tabs>
         <w:ind w:left="3600" w:hanging="360"/>
       </w:pPr>
-      <w:rPr/>
     </w:lvl>
   </w:abstractNum>
   <w:abstractNum w:abstractNumId="2">
@@ -3239,15 +3232,12 @@
     <w:rPrDefault>
       <w:rPr>
         <w:rFonts w:ascii="Liberation Serif" w:hAnsi="Liberation Serif" w:eastAsia="Noto Sans CJK SC DemiLight" w:cs="FreeSans"/>
-        <w:sz w:val="24"/>
         <w:szCs w:val="24"/>
         <w:lang w:val="ru-RU" w:eastAsia="zh-CN" w:bidi="hi-IN"/>
       </w:rPr>
     </w:rPrDefault>
     <w:pPrDefault>
-      <w:pPr>
-        <w:widowControl/>
-      </w:pPr>
+      <w:pPr/>
     </w:pPrDefault>
   </w:docDefaults>
   <w:style w:type="paragraph" w:styleId="Normal">
@@ -3255,14 +3245,13 @@
     <w:qFormat/>
     <w:pPr>
       <w:widowControl/>
-      <w:kinsoku w:val="true"/>
-      <w:overflowPunct w:val="true"/>
-      <w:autoSpaceDE w:val="true"/>
+      <w:overflowPunct w:val="false"/>
       <w:bidi w:val="0"/>
+      <w:jc w:val="left"/>
     </w:pPr>
     <w:rPr>
       <w:rFonts w:ascii="Liberation Serif" w:hAnsi="Liberation Serif" w:eastAsia="Noto Sans CJK SC DemiLight" w:cs="FreeSans"/>
-      <w:color w:val="auto"/>
+      <w:color w:val="00000A"/>
       <w:sz w:val="24"/>
       <w:szCs w:val="24"/>
       <w:lang w:val="ru-RU" w:eastAsia="zh-CN" w:bidi="hi-IN"/>

</xml_diff>